<commit_message>
Complete Support message API test
</commit_message>
<xml_diff>
--- a/GB_Practics_API_Testing/Create_support_message/Test-Report.docx
+++ b/GB_Practics_API_Testing/Create_support_message/Test-Report.docx
@@ -8,18 +8,18 @@
         <w:rPr>
           <w:rFonts w:asciiTheme="majorHAnsi" w:hAnsiTheme="majorHAnsi" w:cstheme="majorHAnsi"/>
           <w:b/>
-          <w:sz w:val="24"/>
-          <w:szCs w:val="24"/>
+          <w:sz w:val="28"/>
+          <w:szCs w:val="28"/>
         </w:rPr>
       </w:pPr>
       <w:r>
         <w:rPr>
           <w:rFonts w:asciiTheme="majorHAnsi" w:hAnsiTheme="majorHAnsi" w:cstheme="majorHAnsi"/>
           <w:b/>
-          <w:sz w:val="24"/>
-          <w:szCs w:val="24"/>
-        </w:rPr>
-        <w:t xml:space="preserve">Отчет #2 о тестировании функционала </w:t>
+          <w:sz w:val="28"/>
+          <w:szCs w:val="28"/>
+        </w:rPr>
+        <w:t xml:space="preserve">Отчет о тестировании функционала </w:t>
       </w:r>
     </w:p>
     <w:p>
@@ -27,17 +27,51 @@
         <w:jc w:val="center"/>
         <w:rPr>
           <w:rFonts w:asciiTheme="majorHAnsi" w:hAnsiTheme="majorHAnsi" w:cstheme="majorHAnsi"/>
-          <w:sz w:val="24"/>
-          <w:szCs w:val="24"/>
+          <w:sz w:val="28"/>
+          <w:szCs w:val="28"/>
         </w:rPr>
       </w:pPr>
       <w:r>
         <w:rPr>
           <w:rFonts w:asciiTheme="majorHAnsi" w:hAnsiTheme="majorHAnsi" w:cstheme="majorHAnsi"/>
-          <w:sz w:val="24"/>
-          <w:szCs w:val="24"/>
-        </w:rPr>
-        <w:t>“Тестирование эндпоинта отправки обращения в поддержку”</w:t>
+          <w:sz w:val="28"/>
+          <w:szCs w:val="28"/>
+        </w:rPr>
+        <w:t>«</w:t>
+      </w:r>
+      <w:r>
+        <w:rPr>
+          <w:rFonts w:asciiTheme="majorHAnsi" w:hAnsiTheme="majorHAnsi" w:cstheme="majorHAnsi"/>
+          <w:sz w:val="28"/>
+          <w:szCs w:val="28"/>
+        </w:rPr>
+        <w:t xml:space="preserve">Тестирование </w:t>
+      </w:r>
+      <w:proofErr w:type="spellStart"/>
+      <w:r>
+        <w:rPr>
+          <w:rFonts w:asciiTheme="majorHAnsi" w:hAnsiTheme="majorHAnsi" w:cstheme="majorHAnsi"/>
+          <w:sz w:val="28"/>
+          <w:szCs w:val="28"/>
+        </w:rPr>
+        <w:t>эндпоинта</w:t>
+      </w:r>
+      <w:proofErr w:type="spellEnd"/>
+      <w:r>
+        <w:rPr>
+          <w:rFonts w:asciiTheme="majorHAnsi" w:hAnsiTheme="majorHAnsi" w:cstheme="majorHAnsi"/>
+          <w:sz w:val="28"/>
+          <w:szCs w:val="28"/>
+        </w:rPr>
+        <w:t xml:space="preserve"> отправки обращения в поддержку</w:t>
+      </w:r>
+      <w:r>
+        <w:rPr>
+          <w:rFonts w:asciiTheme="majorHAnsi" w:hAnsiTheme="majorHAnsi" w:cstheme="majorHAnsi"/>
+          <w:sz w:val="28"/>
+          <w:szCs w:val="28"/>
+        </w:rPr>
+        <w:t>»</w:t>
       </w:r>
     </w:p>
     <w:p>
@@ -67,15 +101,7 @@
           <w:sz w:val="24"/>
           <w:szCs w:val="24"/>
         </w:rPr>
-        <w:t>Информацию о проекте.</w:t>
-      </w:r>
-      <w:r>
-        <w:rPr>
-          <w:rFonts w:asciiTheme="majorHAnsi" w:eastAsia="Georgia" w:hAnsiTheme="majorHAnsi" w:cstheme="majorHAnsi"/>
-          <w:sz w:val="24"/>
-          <w:szCs w:val="24"/>
-        </w:rPr>
-        <w:t xml:space="preserve"> </w:t>
+        <w:t>Информацию о проекте</w:t>
       </w:r>
     </w:p>
     <w:p>
@@ -84,37 +110,84 @@
         <w:ind w:left="320" w:right="320"/>
         <w:rPr>
           <w:rFonts w:asciiTheme="majorHAnsi" w:eastAsia="Georgia" w:hAnsiTheme="majorHAnsi" w:cstheme="majorHAnsi"/>
-          <w:sz w:val="24"/>
-          <w:szCs w:val="24"/>
-        </w:rPr>
-      </w:pPr>
-      <w:r>
-        <w:rPr>
-          <w:rFonts w:asciiTheme="majorHAnsi" w:eastAsia="Georgia" w:hAnsiTheme="majorHAnsi" w:cstheme="majorHAnsi"/>
-          <w:sz w:val="24"/>
-          <w:szCs w:val="24"/>
-        </w:rPr>
-        <w:t>Необходимо протестировать функционал, который на текущий момент реализован на стороне бэка – создание публикации (2.1.Создание нового поста). Описание функционала доступно по ссылке:</w:t>
-      </w:r>
-      <w:hyperlink r:id="rId5" w:history="1">
-        <w:r>
-          <w:rPr>
-            <w:rStyle w:val="a3"/>
-            <w:rFonts w:asciiTheme="majorHAnsi" w:eastAsia="Georgia" w:hAnsiTheme="majorHAnsi" w:cstheme="majorHAnsi"/>
-            <w:color w:val="1155CC"/>
-            <w:sz w:val="24"/>
-            <w:szCs w:val="24"/>
-          </w:rPr>
-          <w:t>https://docs.google.com/document/d/1iIfhiKbU8Hyu5xi-RyWL8lFoWe3oDiEThIJkK1iF8BU/edit?usp=sharing</w:t>
-        </w:r>
-      </w:hyperlink>
-      <w:r>
-        <w:rPr>
-          <w:rFonts w:asciiTheme="majorHAnsi" w:eastAsia="Georgia" w:hAnsiTheme="majorHAnsi" w:cstheme="majorHAnsi"/>
-          <w:sz w:val="24"/>
-          <w:szCs w:val="24"/>
-        </w:rPr>
+          <w:b/>
+          <w:bCs/>
+          <w:color w:val="4472C4" w:themeColor="accent1"/>
+          <w:sz w:val="24"/>
+          <w:szCs w:val="24"/>
+        </w:rPr>
+      </w:pPr>
+      <w:r>
+        <w:rPr>
+          <w:rFonts w:asciiTheme="majorHAnsi" w:eastAsia="Georgia" w:hAnsiTheme="majorHAnsi" w:cstheme="majorHAnsi"/>
+          <w:sz w:val="24"/>
+          <w:szCs w:val="24"/>
+        </w:rPr>
+        <w:t>Необходимо протестировать функционал, который на текущий момент реализован на стороне бэк</w:t>
+      </w:r>
+      <w:r>
+        <w:rPr>
+          <w:rFonts w:asciiTheme="majorHAnsi" w:eastAsia="Georgia" w:hAnsiTheme="majorHAnsi" w:cstheme="majorHAnsi"/>
+          <w:sz w:val="24"/>
+          <w:szCs w:val="24"/>
+        </w:rPr>
+        <w:t>енд</w:t>
+      </w:r>
+      <w:r>
+        <w:rPr>
+          <w:rFonts w:asciiTheme="majorHAnsi" w:eastAsia="Georgia" w:hAnsiTheme="majorHAnsi" w:cstheme="majorHAnsi"/>
+          <w:sz w:val="24"/>
+          <w:szCs w:val="24"/>
+        </w:rPr>
+        <w:t>а – создание публикации (2.</w:t>
+      </w:r>
+      <w:proofErr w:type="gramStart"/>
+      <w:r>
+        <w:rPr>
+          <w:rFonts w:asciiTheme="majorHAnsi" w:eastAsia="Georgia" w:hAnsiTheme="majorHAnsi" w:cstheme="majorHAnsi"/>
+          <w:sz w:val="24"/>
+          <w:szCs w:val="24"/>
+        </w:rPr>
+        <w:t>1.Создание</w:t>
+      </w:r>
+      <w:proofErr w:type="gramEnd"/>
+      <w:r>
+        <w:rPr>
+          <w:rFonts w:asciiTheme="majorHAnsi" w:eastAsia="Georgia" w:hAnsiTheme="majorHAnsi" w:cstheme="majorHAnsi"/>
+          <w:sz w:val="24"/>
+          <w:szCs w:val="24"/>
+        </w:rPr>
+        <w:t xml:space="preserve"> нового поста). Описание функционала доступно </w:t>
+      </w:r>
+      <w:r>
+        <w:rPr>
+          <w:rFonts w:asciiTheme="majorHAnsi" w:eastAsia="Georgia" w:hAnsiTheme="majorHAnsi" w:cstheme="majorHAnsi"/>
+          <w:sz w:val="24"/>
+          <w:szCs w:val="24"/>
+        </w:rPr>
+        <w:t>в прилагаемом файле</w:t>
+      </w:r>
+      <w:r>
+        <w:rPr>
+          <w:rFonts w:asciiTheme="majorHAnsi" w:eastAsia="Georgia" w:hAnsiTheme="majorHAnsi" w:cstheme="majorHAnsi"/>
+          <w:sz w:val="24"/>
+          <w:szCs w:val="24"/>
+        </w:rPr>
+        <w:t>:</w:t>
+      </w:r>
+      <w:r>
         <w:t xml:space="preserve"> </w:t>
+      </w:r>
+      <w:r>
+        <w:rPr>
+          <w:rFonts w:asciiTheme="majorHAnsi" w:eastAsia="Georgia" w:hAnsiTheme="majorHAnsi" w:cstheme="majorHAnsi"/>
+          <w:b/>
+          <w:bCs/>
+          <w:color w:val="4472C4" w:themeColor="accent1"/>
+          <w:sz w:val="24"/>
+          <w:szCs w:val="24"/>
+        </w:rPr>
+        <w:t>Doc-04_Support_message.docx</w:t>
       </w:r>
     </w:p>
     <w:p>
@@ -134,15 +207,7 @@
           <w:sz w:val="24"/>
           <w:szCs w:val="24"/>
         </w:rPr>
-        <w:t>Команда тестировщиков.</w:t>
-      </w:r>
-      <w:r>
-        <w:rPr>
-          <w:rFonts w:asciiTheme="majorHAnsi" w:eastAsia="Georgia" w:hAnsiTheme="majorHAnsi" w:cstheme="majorHAnsi"/>
-          <w:sz w:val="24"/>
-          <w:szCs w:val="24"/>
-        </w:rPr>
-        <w:t xml:space="preserve"> </w:t>
+        <w:t>Команда тестировщиков</w:t>
       </w:r>
     </w:p>
     <w:p>
@@ -166,7 +231,7 @@
     </w:p>
     <w:tbl>
       <w:tblPr>
-        <w:tblW w:w="8715" w:type="dxa"/>
+        <w:tblW w:w="9451" w:type="dxa"/>
         <w:tblInd w:w="320" w:type="dxa"/>
         <w:tblBorders>
           <w:top w:val="single" w:sz="8" w:space="0" w:color="000000"/>
@@ -182,8 +247,8 @@
       <w:tblGrid>
         <w:gridCol w:w="780"/>
         <w:gridCol w:w="3543"/>
-        <w:gridCol w:w="2196"/>
-        <w:gridCol w:w="2196"/>
+        <w:gridCol w:w="2435"/>
+        <w:gridCol w:w="2693"/>
       </w:tblGrid>
       <w:tr>
         <w:tc>
@@ -226,7 +291,7 @@
         </w:tc>
         <w:tc>
           <w:tcPr>
-            <w:tcW w:w="3540" w:type="dxa"/>
+            <w:tcW w:w="3543" w:type="dxa"/>
             <w:tcBorders>
               <w:top w:val="single" w:sz="8" w:space="0" w:color="000000"/>
               <w:left w:val="single" w:sz="8" w:space="0" w:color="000000"/>
@@ -264,7 +329,7 @@
         </w:tc>
         <w:tc>
           <w:tcPr>
-            <w:tcW w:w="2194" w:type="dxa"/>
+            <w:tcW w:w="2435" w:type="dxa"/>
             <w:tcBorders>
               <w:top w:val="single" w:sz="8" w:space="0" w:color="000000"/>
               <w:left w:val="single" w:sz="8" w:space="0" w:color="000000"/>
@@ -302,7 +367,7 @@
         </w:tc>
         <w:tc>
           <w:tcPr>
-            <w:tcW w:w="2194" w:type="dxa"/>
+            <w:tcW w:w="2693" w:type="dxa"/>
             <w:tcBorders>
               <w:top w:val="single" w:sz="8" w:space="0" w:color="000000"/>
               <w:left w:val="single" w:sz="8" w:space="0" w:color="000000"/>
@@ -380,7 +445,7 @@
         </w:tc>
         <w:tc>
           <w:tcPr>
-            <w:tcW w:w="3540" w:type="dxa"/>
+            <w:tcW w:w="3543" w:type="dxa"/>
             <w:tcBorders>
               <w:top w:val="single" w:sz="8" w:space="0" w:color="000000"/>
               <w:left w:val="single" w:sz="8" w:space="0" w:color="000000"/>
@@ -404,11 +469,19 @@
                 <w:szCs w:val="24"/>
               </w:rPr>
             </w:pPr>
+            <w:r>
+              <w:rPr>
+                <w:rFonts w:asciiTheme="majorHAnsi" w:eastAsia="Georgia" w:hAnsiTheme="majorHAnsi" w:cstheme="majorHAnsi"/>
+                <w:sz w:val="24"/>
+                <w:szCs w:val="24"/>
+              </w:rPr>
+              <w:t>Пыжов И. Н.</w:t>
+            </w:r>
           </w:p>
         </w:tc>
         <w:tc>
           <w:tcPr>
-            <w:tcW w:w="2194" w:type="dxa"/>
+            <w:tcW w:w="2435" w:type="dxa"/>
             <w:tcBorders>
               <w:top w:val="single" w:sz="8" w:space="0" w:color="000000"/>
               <w:left w:val="single" w:sz="8" w:space="0" w:color="000000"/>
@@ -432,11 +505,19 @@
                 <w:szCs w:val="24"/>
               </w:rPr>
             </w:pPr>
+            <w:r>
+              <w:rPr>
+                <w:rFonts w:asciiTheme="majorHAnsi" w:eastAsia="Georgia" w:hAnsiTheme="majorHAnsi" w:cstheme="majorHAnsi"/>
+                <w:sz w:val="24"/>
+                <w:szCs w:val="24"/>
+              </w:rPr>
+              <w:t>Стажёр-тестировщик</w:t>
+            </w:r>
           </w:p>
         </w:tc>
         <w:tc>
           <w:tcPr>
-            <w:tcW w:w="2194" w:type="dxa"/>
+            <w:tcW w:w="2693" w:type="dxa"/>
             <w:tcBorders>
               <w:top w:val="single" w:sz="8" w:space="0" w:color="000000"/>
               <w:left w:val="single" w:sz="8" w:space="0" w:color="000000"/>
@@ -460,6 +541,14 @@
                 <w:szCs w:val="24"/>
               </w:rPr>
             </w:pPr>
+            <w:r>
+              <w:rPr>
+                <w:rFonts w:asciiTheme="majorHAnsi" w:eastAsia="Georgia" w:hAnsiTheme="majorHAnsi" w:cstheme="majorHAnsi"/>
+                <w:sz w:val="24"/>
+                <w:szCs w:val="24"/>
+              </w:rPr>
+              <w:t>Ручное тестирование</w:t>
+            </w:r>
           </w:p>
         </w:tc>
       </w:tr>
@@ -504,7 +593,7 @@
         </w:tc>
         <w:tc>
           <w:tcPr>
-            <w:tcW w:w="3540" w:type="dxa"/>
+            <w:tcW w:w="3543" w:type="dxa"/>
             <w:tcBorders>
               <w:top w:val="single" w:sz="8" w:space="0" w:color="000000"/>
               <w:left w:val="single" w:sz="8" w:space="0" w:color="000000"/>
@@ -532,7 +621,7 @@
         </w:tc>
         <w:tc>
           <w:tcPr>
-            <w:tcW w:w="2194" w:type="dxa"/>
+            <w:tcW w:w="2435" w:type="dxa"/>
             <w:tcBorders>
               <w:top w:val="single" w:sz="8" w:space="0" w:color="000000"/>
               <w:left w:val="single" w:sz="8" w:space="0" w:color="000000"/>
@@ -560,255 +649,7 @@
         </w:tc>
         <w:tc>
           <w:tcPr>
-            <w:tcW w:w="2194" w:type="dxa"/>
-            <w:tcBorders>
-              <w:top w:val="single" w:sz="8" w:space="0" w:color="000000"/>
-              <w:left w:val="single" w:sz="8" w:space="0" w:color="000000"/>
-              <w:bottom w:val="single" w:sz="8" w:space="0" w:color="000000"/>
-              <w:right w:val="single" w:sz="8" w:space="0" w:color="000000"/>
-            </w:tcBorders>
-            <w:tcMar>
-              <w:top w:w="100" w:type="dxa"/>
-              <w:left w:w="100" w:type="dxa"/>
-              <w:bottom w:w="100" w:type="dxa"/>
-              <w:right w:w="100" w:type="dxa"/>
-            </w:tcMar>
-          </w:tcPr>
-          <w:p>
-            <w:pPr>
-              <w:widowControl w:val="0"/>
-              <w:spacing w:line="240" w:lineRule="auto"/>
-              <w:rPr>
-                <w:rFonts w:asciiTheme="majorHAnsi" w:eastAsia="Georgia" w:hAnsiTheme="majorHAnsi" w:cstheme="majorHAnsi"/>
-                <w:sz w:val="24"/>
-                <w:szCs w:val="24"/>
-              </w:rPr>
-            </w:pPr>
-          </w:p>
-        </w:tc>
-      </w:tr>
-      <w:tr>
-        <w:tc>
-          <w:tcPr>
-            <w:tcW w:w="780" w:type="dxa"/>
-            <w:tcBorders>
-              <w:top w:val="single" w:sz="8" w:space="0" w:color="000000"/>
-              <w:left w:val="single" w:sz="8" w:space="0" w:color="000000"/>
-              <w:bottom w:val="single" w:sz="8" w:space="0" w:color="000000"/>
-              <w:right w:val="single" w:sz="8" w:space="0" w:color="000000"/>
-            </w:tcBorders>
-            <w:tcMar>
-              <w:top w:w="100" w:type="dxa"/>
-              <w:left w:w="100" w:type="dxa"/>
-              <w:bottom w:w="100" w:type="dxa"/>
-              <w:right w:w="100" w:type="dxa"/>
-            </w:tcMar>
-            <w:hideMark/>
-          </w:tcPr>
-          <w:p>
-            <w:pPr>
-              <w:widowControl w:val="0"/>
-              <w:spacing w:line="240" w:lineRule="auto"/>
-              <w:jc w:val="center"/>
-              <w:rPr>
-                <w:rFonts w:asciiTheme="majorHAnsi" w:eastAsia="Georgia" w:hAnsiTheme="majorHAnsi" w:cstheme="majorHAnsi"/>
-                <w:sz w:val="24"/>
-                <w:szCs w:val="24"/>
-              </w:rPr>
-            </w:pPr>
-            <w:r>
-              <w:rPr>
-                <w:rFonts w:asciiTheme="majorHAnsi" w:eastAsia="Georgia" w:hAnsiTheme="majorHAnsi" w:cstheme="majorHAnsi"/>
-                <w:sz w:val="24"/>
-                <w:szCs w:val="24"/>
-              </w:rPr>
-              <w:t>3</w:t>
-            </w:r>
-          </w:p>
-        </w:tc>
-        <w:tc>
-          <w:tcPr>
-            <w:tcW w:w="3540" w:type="dxa"/>
-            <w:tcBorders>
-              <w:top w:val="single" w:sz="8" w:space="0" w:color="000000"/>
-              <w:left w:val="single" w:sz="8" w:space="0" w:color="000000"/>
-              <w:bottom w:val="single" w:sz="8" w:space="0" w:color="000000"/>
-              <w:right w:val="single" w:sz="8" w:space="0" w:color="000000"/>
-            </w:tcBorders>
-            <w:tcMar>
-              <w:top w:w="100" w:type="dxa"/>
-              <w:left w:w="100" w:type="dxa"/>
-              <w:bottom w:w="100" w:type="dxa"/>
-              <w:right w:w="100" w:type="dxa"/>
-            </w:tcMar>
-          </w:tcPr>
-          <w:p>
-            <w:pPr>
-              <w:widowControl w:val="0"/>
-              <w:spacing w:line="240" w:lineRule="auto"/>
-              <w:rPr>
-                <w:rFonts w:asciiTheme="majorHAnsi" w:eastAsia="Georgia" w:hAnsiTheme="majorHAnsi" w:cstheme="majorHAnsi"/>
-                <w:sz w:val="24"/>
-                <w:szCs w:val="24"/>
-              </w:rPr>
-            </w:pPr>
-          </w:p>
-        </w:tc>
-        <w:tc>
-          <w:tcPr>
-            <w:tcW w:w="2194" w:type="dxa"/>
-            <w:tcBorders>
-              <w:top w:val="single" w:sz="8" w:space="0" w:color="000000"/>
-              <w:left w:val="single" w:sz="8" w:space="0" w:color="000000"/>
-              <w:bottom w:val="single" w:sz="8" w:space="0" w:color="000000"/>
-              <w:right w:val="single" w:sz="8" w:space="0" w:color="000000"/>
-            </w:tcBorders>
-            <w:tcMar>
-              <w:top w:w="100" w:type="dxa"/>
-              <w:left w:w="100" w:type="dxa"/>
-              <w:bottom w:w="100" w:type="dxa"/>
-              <w:right w:w="100" w:type="dxa"/>
-            </w:tcMar>
-          </w:tcPr>
-          <w:p>
-            <w:pPr>
-              <w:widowControl w:val="0"/>
-              <w:spacing w:line="240" w:lineRule="auto"/>
-              <w:rPr>
-                <w:rFonts w:asciiTheme="majorHAnsi" w:eastAsia="Georgia" w:hAnsiTheme="majorHAnsi" w:cstheme="majorHAnsi"/>
-                <w:sz w:val="24"/>
-                <w:szCs w:val="24"/>
-              </w:rPr>
-            </w:pPr>
-          </w:p>
-        </w:tc>
-        <w:tc>
-          <w:tcPr>
-            <w:tcW w:w="2194" w:type="dxa"/>
-            <w:tcBorders>
-              <w:top w:val="single" w:sz="8" w:space="0" w:color="000000"/>
-              <w:left w:val="single" w:sz="8" w:space="0" w:color="000000"/>
-              <w:bottom w:val="single" w:sz="8" w:space="0" w:color="000000"/>
-              <w:right w:val="single" w:sz="8" w:space="0" w:color="000000"/>
-            </w:tcBorders>
-            <w:tcMar>
-              <w:top w:w="100" w:type="dxa"/>
-              <w:left w:w="100" w:type="dxa"/>
-              <w:bottom w:w="100" w:type="dxa"/>
-              <w:right w:w="100" w:type="dxa"/>
-            </w:tcMar>
-          </w:tcPr>
-          <w:p>
-            <w:pPr>
-              <w:widowControl w:val="0"/>
-              <w:spacing w:line="240" w:lineRule="auto"/>
-              <w:rPr>
-                <w:rFonts w:asciiTheme="majorHAnsi" w:eastAsia="Georgia" w:hAnsiTheme="majorHAnsi" w:cstheme="majorHAnsi"/>
-                <w:sz w:val="24"/>
-                <w:szCs w:val="24"/>
-              </w:rPr>
-            </w:pPr>
-          </w:p>
-        </w:tc>
-      </w:tr>
-      <w:tr>
-        <w:tc>
-          <w:tcPr>
-            <w:tcW w:w="780" w:type="dxa"/>
-            <w:tcBorders>
-              <w:top w:val="single" w:sz="8" w:space="0" w:color="000000"/>
-              <w:left w:val="single" w:sz="8" w:space="0" w:color="000000"/>
-              <w:bottom w:val="single" w:sz="8" w:space="0" w:color="000000"/>
-              <w:right w:val="single" w:sz="8" w:space="0" w:color="000000"/>
-            </w:tcBorders>
-            <w:tcMar>
-              <w:top w:w="100" w:type="dxa"/>
-              <w:left w:w="100" w:type="dxa"/>
-              <w:bottom w:w="100" w:type="dxa"/>
-              <w:right w:w="100" w:type="dxa"/>
-            </w:tcMar>
-            <w:hideMark/>
-          </w:tcPr>
-          <w:p>
-            <w:pPr>
-              <w:widowControl w:val="0"/>
-              <w:spacing w:line="240" w:lineRule="auto"/>
-              <w:jc w:val="center"/>
-              <w:rPr>
-                <w:rFonts w:asciiTheme="majorHAnsi" w:eastAsia="Georgia" w:hAnsiTheme="majorHAnsi" w:cstheme="majorHAnsi"/>
-                <w:sz w:val="24"/>
-                <w:szCs w:val="24"/>
-              </w:rPr>
-            </w:pPr>
-            <w:r>
-              <w:rPr>
-                <w:rFonts w:asciiTheme="majorHAnsi" w:eastAsia="Georgia" w:hAnsiTheme="majorHAnsi" w:cstheme="majorHAnsi"/>
-                <w:sz w:val="24"/>
-                <w:szCs w:val="24"/>
-              </w:rPr>
-              <w:t>4</w:t>
-            </w:r>
-          </w:p>
-        </w:tc>
-        <w:tc>
-          <w:tcPr>
-            <w:tcW w:w="3540" w:type="dxa"/>
-            <w:tcBorders>
-              <w:top w:val="single" w:sz="8" w:space="0" w:color="000000"/>
-              <w:left w:val="single" w:sz="8" w:space="0" w:color="000000"/>
-              <w:bottom w:val="single" w:sz="8" w:space="0" w:color="000000"/>
-              <w:right w:val="single" w:sz="8" w:space="0" w:color="000000"/>
-            </w:tcBorders>
-            <w:tcMar>
-              <w:top w:w="100" w:type="dxa"/>
-              <w:left w:w="100" w:type="dxa"/>
-              <w:bottom w:w="100" w:type="dxa"/>
-              <w:right w:w="100" w:type="dxa"/>
-            </w:tcMar>
-          </w:tcPr>
-          <w:p>
-            <w:pPr>
-              <w:widowControl w:val="0"/>
-              <w:spacing w:line="240" w:lineRule="auto"/>
-              <w:rPr>
-                <w:rFonts w:asciiTheme="majorHAnsi" w:eastAsia="Georgia" w:hAnsiTheme="majorHAnsi" w:cstheme="majorHAnsi"/>
-                <w:sz w:val="24"/>
-                <w:szCs w:val="24"/>
-              </w:rPr>
-            </w:pPr>
-          </w:p>
-        </w:tc>
-        <w:tc>
-          <w:tcPr>
-            <w:tcW w:w="2194" w:type="dxa"/>
-            <w:tcBorders>
-              <w:top w:val="single" w:sz="8" w:space="0" w:color="000000"/>
-              <w:left w:val="single" w:sz="8" w:space="0" w:color="000000"/>
-              <w:bottom w:val="single" w:sz="8" w:space="0" w:color="000000"/>
-              <w:right w:val="single" w:sz="8" w:space="0" w:color="000000"/>
-            </w:tcBorders>
-            <w:tcMar>
-              <w:top w:w="100" w:type="dxa"/>
-              <w:left w:w="100" w:type="dxa"/>
-              <w:bottom w:w="100" w:type="dxa"/>
-              <w:right w:w="100" w:type="dxa"/>
-            </w:tcMar>
-          </w:tcPr>
-          <w:p>
-            <w:pPr>
-              <w:widowControl w:val="0"/>
-              <w:spacing w:line="240" w:lineRule="auto"/>
-              <w:rPr>
-                <w:rFonts w:asciiTheme="majorHAnsi" w:eastAsia="Georgia" w:hAnsiTheme="majorHAnsi" w:cstheme="majorHAnsi"/>
-                <w:sz w:val="24"/>
-                <w:szCs w:val="24"/>
-              </w:rPr>
-            </w:pPr>
-          </w:p>
-        </w:tc>
-        <w:tc>
-          <w:tcPr>
-            <w:tcW w:w="2194" w:type="dxa"/>
+            <w:tcW w:w="2693" w:type="dxa"/>
             <w:tcBorders>
               <w:top w:val="single" w:sz="8" w:space="0" w:color="000000"/>
               <w:left w:val="single" w:sz="8" w:space="0" w:color="000000"/>
@@ -866,14 +707,6 @@
         </w:rPr>
         <w:t>Описание процесса тестирования.</w:t>
       </w:r>
-      <w:r>
-        <w:rPr>
-          <w:rFonts w:asciiTheme="majorHAnsi" w:eastAsia="Georgia" w:hAnsiTheme="majorHAnsi" w:cstheme="majorHAnsi"/>
-          <w:sz w:val="24"/>
-          <w:szCs w:val="24"/>
-        </w:rPr>
-        <w:t xml:space="preserve"> </w:t>
-      </w:r>
     </w:p>
     <w:p>
       <w:pPr>
@@ -891,62 +724,24 @@
           <w:sz w:val="24"/>
           <w:szCs w:val="24"/>
         </w:rPr>
-        <w:t xml:space="preserve">В качестве тестовой документации были составлены чек-листы. Выбор был сделан в пользу них, так как </w:t>
-      </w:r>
-      <w:r>
-        <w:rPr>
-          <w:rFonts w:asciiTheme="majorHAnsi" w:eastAsia="Georgia" w:hAnsiTheme="majorHAnsi" w:cstheme="majorHAnsi"/>
-          <w:color w:val="FF0000"/>
-          <w:sz w:val="24"/>
-          <w:szCs w:val="24"/>
-        </w:rPr>
-        <w:t>{дополнить описание, почему был сделан такой выбор в пользу чек-листов.}</w:t>
-      </w:r>
-      <w:r>
-        <w:rPr>
-          <w:rFonts w:asciiTheme="majorHAnsi" w:eastAsia="Georgia" w:hAnsiTheme="majorHAnsi" w:cstheme="majorHAnsi"/>
-          <w:sz w:val="24"/>
-          <w:szCs w:val="24"/>
-        </w:rPr>
-        <w:t xml:space="preserve">. Тестовая документация находится по адресу: </w:t>
-      </w:r>
-      <w:r>
-        <w:rPr>
-          <w:rFonts w:asciiTheme="majorHAnsi" w:eastAsia="Georgia" w:hAnsiTheme="majorHAnsi" w:cstheme="majorHAnsi"/>
-          <w:color w:val="FF0000"/>
-          <w:sz w:val="24"/>
-          <w:szCs w:val="24"/>
-        </w:rPr>
-        <w:t xml:space="preserve">{указать ссылку на чек-листы, составленные в гугл таблице, шаблон: </w:t>
-      </w:r>
-      <w:hyperlink r:id="rId6" w:history="1">
-        <w:r>
-          <w:rPr>
-            <w:rStyle w:val="a3"/>
-            <w:rFonts w:asciiTheme="majorHAnsi" w:eastAsia="Georgia" w:hAnsiTheme="majorHAnsi" w:cstheme="majorHAnsi"/>
-            <w:color w:val="1155CC"/>
-            <w:sz w:val="24"/>
-            <w:szCs w:val="24"/>
-          </w:rPr>
-          <w:t>https://docs.google.com/spreadsheets/d/1VI77RWOSVWRwbE8AbAmtKY741UbXSnnQe_HwEa28mrY/edit?usp=sharing</w:t>
-        </w:r>
-      </w:hyperlink>
-      <w:r>
-        <w:rPr>
-          <w:rFonts w:asciiTheme="majorHAnsi" w:eastAsia="Georgia" w:hAnsiTheme="majorHAnsi" w:cstheme="majorHAnsi"/>
-          <w:color w:val="FF0000"/>
-          <w:sz w:val="24"/>
-          <w:szCs w:val="24"/>
-        </w:rPr>
-        <w:t xml:space="preserve"> }</w:t>
-      </w:r>
-      <w:r>
-        <w:rPr>
-          <w:rFonts w:asciiTheme="majorHAnsi" w:eastAsia="Georgia" w:hAnsiTheme="majorHAnsi" w:cstheme="majorHAnsi"/>
-          <w:sz w:val="24"/>
-          <w:szCs w:val="24"/>
-        </w:rPr>
-        <w:t xml:space="preserve">. </w:t>
+        <w:t xml:space="preserve">В качестве тестовой документации были составлены чек-листы. Выбор был сделан в пользу них, так как для тестирования </w:t>
+      </w:r>
+      <w:r>
+        <w:rPr>
+          <w:rFonts w:asciiTheme="majorHAnsi" w:eastAsia="Georgia" w:hAnsiTheme="majorHAnsi" w:cstheme="majorHAnsi"/>
+          <w:sz w:val="24"/>
+          <w:szCs w:val="24"/>
+          <w:lang w:val="en-US"/>
+        </w:rPr>
+        <w:t>API</w:t>
+      </w:r>
+      <w:r>
+        <w:rPr>
+          <w:rFonts w:asciiTheme="majorHAnsi" w:eastAsia="Georgia" w:hAnsiTheme="majorHAnsi" w:cstheme="majorHAnsi"/>
+          <w:sz w:val="24"/>
+          <w:szCs w:val="24"/>
+        </w:rPr>
+        <w:t>, нет нужды описывать подробные шаги. Краткого списка для прогона тестов, вполне достаточного для поставленной задачи.</w:t>
       </w:r>
     </w:p>
     <w:p>
@@ -965,24 +760,34 @@
           <w:sz w:val="24"/>
           <w:szCs w:val="24"/>
         </w:rPr>
-        <w:t xml:space="preserve">Результат прогона тест-рана: </w:t>
-      </w:r>
-      <w:r>
-        <w:rPr>
-          <w:rFonts w:asciiTheme="majorHAnsi" w:eastAsia="Georgia" w:hAnsiTheme="majorHAnsi" w:cstheme="majorHAnsi"/>
-          <w:color w:val="FF0000"/>
-          <w:sz w:val="24"/>
-          <w:szCs w:val="24"/>
-        </w:rPr>
-        <w:t>{прикрепить скриншот результата прогона, либо написать сколько кейса в каком статусе}</w:t>
-      </w:r>
-      <w:r>
-        <w:rPr>
-          <w:rFonts w:asciiTheme="majorHAnsi" w:eastAsia="Georgia" w:hAnsiTheme="majorHAnsi" w:cstheme="majorHAnsi"/>
-          <w:sz w:val="24"/>
-          <w:szCs w:val="24"/>
-        </w:rPr>
-        <w:t xml:space="preserve">. </w:t>
+        <w:t xml:space="preserve">Тестовая документация находится </w:t>
+      </w:r>
+      <w:r>
+        <w:rPr>
+          <w:rFonts w:asciiTheme="majorHAnsi" w:eastAsia="Georgia" w:hAnsiTheme="majorHAnsi" w:cstheme="majorHAnsi"/>
+          <w:sz w:val="24"/>
+          <w:szCs w:val="24"/>
+        </w:rPr>
+        <w:t>в прилагаемом файле</w:t>
+      </w:r>
+      <w:r>
+        <w:rPr>
+          <w:rFonts w:asciiTheme="majorHAnsi" w:eastAsia="Georgia" w:hAnsiTheme="majorHAnsi" w:cstheme="majorHAnsi"/>
+          <w:sz w:val="24"/>
+          <w:szCs w:val="24"/>
+        </w:rPr>
+        <w:t xml:space="preserve">: </w:t>
+      </w:r>
+      <w:r>
+        <w:rPr>
+          <w:rFonts w:asciiTheme="majorHAnsi" w:eastAsia="Georgia" w:hAnsiTheme="majorHAnsi" w:cstheme="majorHAnsi"/>
+          <w:b/>
+          <w:bCs/>
+          <w:color w:val="4472C4" w:themeColor="accent1"/>
+          <w:sz w:val="24"/>
+          <w:szCs w:val="24"/>
+        </w:rPr>
+        <w:t>Check-list.xlsx</w:t>
       </w:r>
     </w:p>
     <w:p>
@@ -991,51 +796,18 @@
         <w:ind w:left="320" w:right="320"/>
         <w:rPr>
           <w:rFonts w:asciiTheme="majorHAnsi" w:eastAsia="Georgia" w:hAnsiTheme="majorHAnsi" w:cstheme="majorHAnsi"/>
-          <w:sz w:val="24"/>
-          <w:szCs w:val="24"/>
-        </w:rPr>
-      </w:pPr>
-      <w:r>
-        <w:rPr>
-          <w:rFonts w:asciiTheme="majorHAnsi" w:eastAsia="Georgia" w:hAnsiTheme="majorHAnsi" w:cstheme="majorHAnsi"/>
-          <w:sz w:val="24"/>
-          <w:szCs w:val="24"/>
-        </w:rPr>
-        <w:t xml:space="preserve">Коллекция с запросами в Postman доступна по следующему адресу: </w:t>
-      </w:r>
-      <w:r>
-        <w:rPr>
-          <w:rFonts w:asciiTheme="majorHAnsi" w:eastAsia="Georgia" w:hAnsiTheme="majorHAnsi" w:cstheme="majorHAnsi"/>
           <w:color w:val="FF0000"/>
           <w:sz w:val="24"/>
           <w:szCs w:val="24"/>
         </w:rPr>
-        <w:t>{прикрепить ссылку на коллекцию экспортированную из постмана}</w:t>
-      </w:r>
-      <w:r>
-        <w:rPr>
-          <w:rFonts w:asciiTheme="majorHAnsi" w:eastAsia="Georgia" w:hAnsiTheme="majorHAnsi" w:cstheme="majorHAnsi"/>
-          <w:sz w:val="24"/>
-          <w:szCs w:val="24"/>
-        </w:rPr>
-        <w:t xml:space="preserve">. Каждый запрос был покрыт тестами, результат прогона всей коллекции можно видеть на скриншоте ниже: </w:t>
-      </w:r>
-      <w:r>
-        <w:rPr>
-          <w:rFonts w:asciiTheme="majorHAnsi" w:eastAsia="Georgia" w:hAnsiTheme="majorHAnsi" w:cstheme="majorHAnsi"/>
-          <w:color w:val="FF0000"/>
-          <w:sz w:val="24"/>
-          <w:szCs w:val="24"/>
-        </w:rPr>
-        <w:t>{прикрепить скрин прогона всей коллекции}</w:t>
-      </w:r>
-      <w:r>
-        <w:rPr>
-          <w:rFonts w:asciiTheme="majorHAnsi" w:eastAsia="Georgia" w:hAnsiTheme="majorHAnsi" w:cstheme="majorHAnsi"/>
-          <w:sz w:val="24"/>
-          <w:szCs w:val="24"/>
-        </w:rPr>
-        <w:t>.</w:t>
+      </w:pPr>
+      <w:r>
+        <w:rPr>
+          <w:rFonts w:asciiTheme="majorHAnsi" w:eastAsia="Georgia" w:hAnsiTheme="majorHAnsi" w:cstheme="majorHAnsi"/>
+          <w:sz w:val="24"/>
+          <w:szCs w:val="24"/>
+        </w:rPr>
+        <w:t xml:space="preserve">Результат прогона тест-рана: </w:t>
       </w:r>
     </w:p>
     <w:p>
@@ -1044,19 +816,62 @@
         <w:ind w:left="320" w:right="320"/>
         <w:rPr>
           <w:rFonts w:asciiTheme="majorHAnsi" w:eastAsia="Georgia" w:hAnsiTheme="majorHAnsi" w:cstheme="majorHAnsi"/>
-          <w:b/>
-          <w:sz w:val="24"/>
-          <w:szCs w:val="24"/>
-        </w:rPr>
-      </w:pPr>
-      <w:r>
-        <w:rPr>
-          <w:rFonts w:asciiTheme="majorHAnsi" w:eastAsia="Georgia" w:hAnsiTheme="majorHAnsi" w:cstheme="majorHAnsi"/>
-          <w:b/>
-          <w:sz w:val="24"/>
-          <w:szCs w:val="24"/>
-        </w:rPr>
-        <w:t>Статистика по дефектам.</w:t>
+          <w:sz w:val="24"/>
+          <w:szCs w:val="24"/>
+        </w:rPr>
+      </w:pPr>
+      <w:r>
+        <w:rPr>
+          <w:noProof/>
+        </w:rPr>
+        <w:drawing>
+          <wp:inline distT="0" distB="0" distL="0" distR="0" wp14:anchorId="64537682" wp14:editId="66C44FDD">
+            <wp:extent cx="6249726" cy="1926590"/>
+            <wp:effectExtent l="0" t="0" r="0" b="0"/>
+            <wp:docPr id="1" name="Рисунок 1"/>
+            <wp:cNvGraphicFramePr>
+              <a:graphicFrameLocks xmlns:a="http://schemas.openxmlformats.org/drawingml/2006/main" noChangeAspect="1"/>
+            </wp:cNvGraphicFramePr>
+            <a:graphic xmlns:a="http://schemas.openxmlformats.org/drawingml/2006/main">
+              <a:graphicData uri="http://schemas.openxmlformats.org/drawingml/2006/picture">
+                <pic:pic xmlns:pic="http://schemas.openxmlformats.org/drawingml/2006/picture">
+                  <pic:nvPicPr>
+                    <pic:cNvPr id="0" name="Picture 1"/>
+                    <pic:cNvPicPr>
+                      <a:picLocks noChangeAspect="1" noChangeArrowheads="1"/>
+                    </pic:cNvPicPr>
+                  </pic:nvPicPr>
+                  <pic:blipFill>
+                    <a:blip r:embed="rId5">
+                      <a:extLst>
+                        <a:ext uri="{28A0092B-C50C-407E-A947-70E740481C1C}">
+                          <a14:useLocalDpi xmlns:a14="http://schemas.microsoft.com/office/drawing/2010/main" val="0"/>
+                        </a:ext>
+                      </a:extLst>
+                    </a:blip>
+                    <a:srcRect/>
+                    <a:stretch>
+                      <a:fillRect/>
+                    </a:stretch>
+                  </pic:blipFill>
+                  <pic:spPr bwMode="auto">
+                    <a:xfrm>
+                      <a:off x="0" y="0"/>
+                      <a:ext cx="6252618" cy="1927482"/>
+                    </a:xfrm>
+                    <a:prstGeom prst="rect">
+                      <a:avLst/>
+                    </a:prstGeom>
+                    <a:noFill/>
+                    <a:ln>
+                      <a:noFill/>
+                    </a:ln>
+                  </pic:spPr>
+                </pic:pic>
+              </a:graphicData>
+            </a:graphic>
+          </wp:inline>
+        </w:drawing>
       </w:r>
     </w:p>
     <w:p>
@@ -1065,56 +880,107 @@
         <w:ind w:left="320" w:right="320"/>
         <w:rPr>
           <w:rFonts w:asciiTheme="majorHAnsi" w:eastAsia="Georgia" w:hAnsiTheme="majorHAnsi" w:cstheme="majorHAnsi"/>
-          <w:b/>
-          <w:sz w:val="24"/>
-          <w:szCs w:val="24"/>
-        </w:rPr>
-      </w:pPr>
-      <w:r>
-        <w:rPr>
-          <w:rFonts w:asciiTheme="majorHAnsi" w:eastAsia="Georgia" w:hAnsiTheme="majorHAnsi" w:cstheme="majorHAnsi"/>
-          <w:sz w:val="24"/>
-          <w:szCs w:val="24"/>
-        </w:rPr>
-        <w:t xml:space="preserve">Заведенные баг-репорты можно найти по следующему адресу: </w:t>
-      </w:r>
-      <w:r>
-        <w:rPr>
-          <w:rFonts w:asciiTheme="majorHAnsi" w:eastAsia="Georgia" w:hAnsiTheme="majorHAnsi" w:cstheme="majorHAnsi"/>
-          <w:color w:val="FF0000"/>
-          <w:sz w:val="24"/>
-          <w:szCs w:val="24"/>
-        </w:rPr>
-        <w:t xml:space="preserve">{указать ссылку на составленные в гугл таблице, шаблон: </w:t>
-      </w:r>
-      <w:hyperlink r:id="rId7" w:history="1">
-        <w:r>
-          <w:rPr>
-            <w:rStyle w:val="a3"/>
-            <w:rFonts w:asciiTheme="majorHAnsi" w:eastAsia="Georgia" w:hAnsiTheme="majorHAnsi" w:cstheme="majorHAnsi"/>
-            <w:color w:val="1155CC"/>
-            <w:sz w:val="24"/>
-            <w:szCs w:val="24"/>
-          </w:rPr>
-          <w:t>https://docs.google.com/spreadsheets/d/1VI77RWOSVWRwbE8AbAmtKY741UbXSnnQe_HwEa28mrY/edit?usp=sharing</w:t>
-        </w:r>
-      </w:hyperlink>
-      <w:r>
-        <w:rPr>
-          <w:rFonts w:asciiTheme="majorHAnsi" w:eastAsia="Georgia" w:hAnsiTheme="majorHAnsi" w:cstheme="majorHAnsi"/>
-          <w:color w:val="FF0000"/>
-          <w:sz w:val="24"/>
-          <w:szCs w:val="24"/>
-        </w:rPr>
-        <w:t xml:space="preserve"> }</w:t>
-      </w:r>
-      <w:r>
-        <w:rPr>
-          <w:rFonts w:asciiTheme="majorHAnsi" w:eastAsia="Georgia" w:hAnsiTheme="majorHAnsi" w:cstheme="majorHAnsi"/>
-          <w:sz w:val="24"/>
-          <w:szCs w:val="24"/>
-        </w:rPr>
-        <w:t xml:space="preserve">. </w:t>
+          <w:sz w:val="24"/>
+          <w:szCs w:val="24"/>
+        </w:rPr>
+      </w:pPr>
+      <w:r>
+        <w:rPr>
+          <w:rFonts w:asciiTheme="majorHAnsi" w:eastAsia="Georgia" w:hAnsiTheme="majorHAnsi" w:cstheme="majorHAnsi"/>
+          <w:sz w:val="24"/>
+          <w:szCs w:val="24"/>
+        </w:rPr>
+        <w:t xml:space="preserve">Из </w:t>
+      </w:r>
+      <w:r>
+        <w:rPr>
+          <w:rFonts w:asciiTheme="majorHAnsi" w:eastAsia="Georgia" w:hAnsiTheme="majorHAnsi" w:cstheme="majorHAnsi"/>
+          <w:b/>
+          <w:bCs/>
+          <w:sz w:val="24"/>
+          <w:szCs w:val="24"/>
+        </w:rPr>
+        <w:t>12</w:t>
+      </w:r>
+      <w:r>
+        <w:rPr>
+          <w:rFonts w:asciiTheme="majorHAnsi" w:eastAsia="Georgia" w:hAnsiTheme="majorHAnsi" w:cstheme="majorHAnsi"/>
+          <w:sz w:val="24"/>
+          <w:szCs w:val="24"/>
+        </w:rPr>
+        <w:t xml:space="preserve"> тест-кейсов </w:t>
+      </w:r>
+      <w:r>
+        <w:rPr>
+          <w:rFonts w:asciiTheme="majorHAnsi" w:eastAsia="Georgia" w:hAnsiTheme="majorHAnsi" w:cstheme="majorHAnsi"/>
+          <w:b/>
+          <w:bCs/>
+          <w:sz w:val="24"/>
+          <w:szCs w:val="24"/>
+        </w:rPr>
+        <w:t>4</w:t>
+      </w:r>
+      <w:r>
+        <w:rPr>
+          <w:rFonts w:asciiTheme="majorHAnsi" w:eastAsia="Georgia" w:hAnsiTheme="majorHAnsi" w:cstheme="majorHAnsi"/>
+          <w:sz w:val="24"/>
+          <w:szCs w:val="24"/>
+        </w:rPr>
+        <w:t xml:space="preserve"> имеют </w:t>
+      </w:r>
+      <w:r>
+        <w:rPr>
+          <w:rFonts w:asciiTheme="majorHAnsi" w:eastAsia="Georgia" w:hAnsiTheme="majorHAnsi" w:cstheme="majorHAnsi"/>
+          <w:b/>
+          <w:bCs/>
+          <w:sz w:val="24"/>
+          <w:szCs w:val="24"/>
+        </w:rPr>
+        <w:t>статус</w:t>
+      </w:r>
+      <w:r>
+        <w:rPr>
+          <w:rFonts w:asciiTheme="majorHAnsi" w:eastAsia="Georgia" w:hAnsiTheme="majorHAnsi" w:cstheme="majorHAnsi"/>
+          <w:sz w:val="24"/>
+          <w:szCs w:val="24"/>
+        </w:rPr>
+        <w:t xml:space="preserve"> – успешно и </w:t>
+      </w:r>
+      <w:r>
+        <w:rPr>
+          <w:rFonts w:asciiTheme="majorHAnsi" w:eastAsia="Georgia" w:hAnsiTheme="majorHAnsi" w:cstheme="majorHAnsi"/>
+          <w:b/>
+          <w:bCs/>
+          <w:sz w:val="24"/>
+          <w:szCs w:val="24"/>
+        </w:rPr>
+        <w:t>8</w:t>
+      </w:r>
+      <w:r>
+        <w:rPr>
+          <w:rFonts w:asciiTheme="majorHAnsi" w:eastAsia="Georgia" w:hAnsiTheme="majorHAnsi" w:cstheme="majorHAnsi"/>
+          <w:sz w:val="24"/>
+          <w:szCs w:val="24"/>
+        </w:rPr>
+        <w:t xml:space="preserve"> имеют статус – </w:t>
+      </w:r>
+      <w:r>
+        <w:rPr>
+          <w:rFonts w:asciiTheme="majorHAnsi" w:eastAsia="Georgia" w:hAnsiTheme="majorHAnsi" w:cstheme="majorHAnsi"/>
+          <w:b/>
+          <w:bCs/>
+          <w:sz w:val="24"/>
+          <w:szCs w:val="24"/>
+        </w:rPr>
+        <w:t>провал</w:t>
+      </w:r>
+      <w:r>
+        <w:rPr>
+          <w:rFonts w:asciiTheme="majorHAnsi" w:eastAsia="Georgia" w:hAnsiTheme="majorHAnsi" w:cstheme="majorHAnsi"/>
+          <w:sz w:val="24"/>
+          <w:szCs w:val="24"/>
+        </w:rPr>
+        <w:t>.</w:t>
       </w:r>
     </w:p>
     <w:p>
@@ -1133,25 +999,310 @@
           <w:sz w:val="24"/>
           <w:szCs w:val="24"/>
         </w:rPr>
+        <w:t xml:space="preserve">Коллекция с запросами в </w:t>
+      </w:r>
+      <w:proofErr w:type="spellStart"/>
+      <w:r>
+        <w:rPr>
+          <w:rFonts w:asciiTheme="majorHAnsi" w:eastAsia="Georgia" w:hAnsiTheme="majorHAnsi" w:cstheme="majorHAnsi"/>
+          <w:sz w:val="24"/>
+          <w:szCs w:val="24"/>
+        </w:rPr>
+        <w:t>Postman</w:t>
+      </w:r>
+      <w:proofErr w:type="spellEnd"/>
+      <w:r>
+        <w:rPr>
+          <w:rFonts w:asciiTheme="majorHAnsi" w:eastAsia="Georgia" w:hAnsiTheme="majorHAnsi" w:cstheme="majorHAnsi"/>
+          <w:sz w:val="24"/>
+          <w:szCs w:val="24"/>
+        </w:rPr>
+        <w:t xml:space="preserve"> доступна </w:t>
+      </w:r>
+      <w:r>
+        <w:rPr>
+          <w:rFonts w:asciiTheme="majorHAnsi" w:eastAsia="Georgia" w:hAnsiTheme="majorHAnsi" w:cstheme="majorHAnsi"/>
+          <w:sz w:val="24"/>
+          <w:szCs w:val="24"/>
+        </w:rPr>
+        <w:t>в прилагаемом файле</w:t>
+      </w:r>
+      <w:r>
+        <w:rPr>
+          <w:rFonts w:asciiTheme="majorHAnsi" w:eastAsia="Georgia" w:hAnsiTheme="majorHAnsi" w:cstheme="majorHAnsi"/>
+          <w:sz w:val="24"/>
+          <w:szCs w:val="24"/>
+        </w:rPr>
+        <w:t xml:space="preserve">: </w:t>
+      </w:r>
+      <w:proofErr w:type="spellStart"/>
+      <w:r>
+        <w:rPr>
+          <w:rFonts w:asciiTheme="majorHAnsi" w:eastAsia="Georgia" w:hAnsiTheme="majorHAnsi" w:cstheme="majorHAnsi"/>
+          <w:b/>
+          <w:bCs/>
+          <w:color w:val="4472C4" w:themeColor="accent1"/>
+          <w:sz w:val="24"/>
+          <w:szCs w:val="24"/>
+        </w:rPr>
+        <w:t>Support_message_</w:t>
+      </w:r>
+      <w:proofErr w:type="gramStart"/>
+      <w:r>
+        <w:rPr>
+          <w:rFonts w:asciiTheme="majorHAnsi" w:eastAsia="Georgia" w:hAnsiTheme="majorHAnsi" w:cstheme="majorHAnsi"/>
+          <w:b/>
+          <w:bCs/>
+          <w:color w:val="4472C4" w:themeColor="accent1"/>
+          <w:sz w:val="24"/>
+          <w:szCs w:val="24"/>
+        </w:rPr>
+        <w:t>test.postman</w:t>
+      </w:r>
+      <w:proofErr w:type="gramEnd"/>
+      <w:r>
+        <w:rPr>
+          <w:rFonts w:asciiTheme="majorHAnsi" w:eastAsia="Georgia" w:hAnsiTheme="majorHAnsi" w:cstheme="majorHAnsi"/>
+          <w:b/>
+          <w:bCs/>
+          <w:color w:val="4472C4" w:themeColor="accent1"/>
+          <w:sz w:val="24"/>
+          <w:szCs w:val="24"/>
+        </w:rPr>
+        <w:t>_collection.json</w:t>
+      </w:r>
+      <w:proofErr w:type="spellEnd"/>
+      <w:r>
+        <w:rPr>
+          <w:rFonts w:asciiTheme="majorHAnsi" w:eastAsia="Georgia" w:hAnsiTheme="majorHAnsi" w:cstheme="majorHAnsi"/>
+          <w:sz w:val="24"/>
+          <w:szCs w:val="24"/>
+        </w:rPr>
+        <w:t xml:space="preserve">. </w:t>
+      </w:r>
+    </w:p>
+    <w:p>
+      <w:pPr>
+        <w:spacing w:after="180"/>
+        <w:ind w:left="320" w:right="320"/>
+        <w:rPr>
+          <w:rFonts w:asciiTheme="majorHAnsi" w:eastAsia="Georgia" w:hAnsiTheme="majorHAnsi" w:cstheme="majorHAnsi"/>
+          <w:color w:val="FF0000"/>
+          <w:sz w:val="24"/>
+          <w:szCs w:val="24"/>
+        </w:rPr>
+      </w:pPr>
+      <w:r>
+        <w:rPr>
+          <w:rFonts w:asciiTheme="majorHAnsi" w:eastAsia="Georgia" w:hAnsiTheme="majorHAnsi" w:cstheme="majorHAnsi"/>
+          <w:sz w:val="24"/>
+          <w:szCs w:val="24"/>
+        </w:rPr>
+        <w:t xml:space="preserve">Каждый запрос был покрыт тестами, результат прогона всей коллекции можно видеть на скриншоте ниже: </w:t>
+      </w:r>
+    </w:p>
+    <w:p>
+      <w:pPr>
+        <w:spacing w:after="180"/>
+        <w:ind w:left="320" w:right="320"/>
+        <w:rPr>
+          <w:rFonts w:asciiTheme="majorHAnsi" w:eastAsia="Georgia" w:hAnsiTheme="majorHAnsi" w:cstheme="majorHAnsi"/>
+          <w:sz w:val="24"/>
+          <w:szCs w:val="24"/>
+        </w:rPr>
+      </w:pPr>
+      <w:r>
+        <w:rPr>
+          <w:rFonts w:asciiTheme="majorHAnsi" w:eastAsia="Georgia" w:hAnsiTheme="majorHAnsi" w:cstheme="majorHAnsi"/>
+          <w:noProof/>
+          <w:color w:val="FF0000"/>
+          <w:sz w:val="24"/>
+          <w:szCs w:val="24"/>
+        </w:rPr>
+        <w:lastRenderedPageBreak/>
+        <w:drawing>
+          <wp:inline distT="0" distB="0" distL="0" distR="0" wp14:anchorId="4D32B78D" wp14:editId="083D6A4B">
+            <wp:extent cx="6480175" cy="3896360"/>
+            <wp:effectExtent l="0" t="0" r="0" b="8890"/>
+            <wp:docPr id="2" name="Рисунок 2"/>
+            <wp:cNvGraphicFramePr>
+              <a:graphicFrameLocks xmlns:a="http://schemas.openxmlformats.org/drawingml/2006/main" noChangeAspect="1"/>
+            </wp:cNvGraphicFramePr>
+            <a:graphic xmlns:a="http://schemas.openxmlformats.org/drawingml/2006/main">
+              <a:graphicData uri="http://schemas.openxmlformats.org/drawingml/2006/picture">
+                <pic:pic xmlns:pic="http://schemas.openxmlformats.org/drawingml/2006/picture">
+                  <pic:nvPicPr>
+                    <pic:cNvPr id="0" name="Picture 2"/>
+                    <pic:cNvPicPr>
+                      <a:picLocks noChangeAspect="1" noChangeArrowheads="1"/>
+                    </pic:cNvPicPr>
+                  </pic:nvPicPr>
+                  <pic:blipFill>
+                    <a:blip r:embed="rId6">
+                      <a:extLst>
+                        <a:ext uri="{28A0092B-C50C-407E-A947-70E740481C1C}">
+                          <a14:useLocalDpi xmlns:a14="http://schemas.microsoft.com/office/drawing/2010/main" val="0"/>
+                        </a:ext>
+                      </a:extLst>
+                    </a:blip>
+                    <a:srcRect/>
+                    <a:stretch>
+                      <a:fillRect/>
+                    </a:stretch>
+                  </pic:blipFill>
+                  <pic:spPr bwMode="auto">
+                    <a:xfrm>
+                      <a:off x="0" y="0"/>
+                      <a:ext cx="6480175" cy="3896360"/>
+                    </a:xfrm>
+                    <a:prstGeom prst="rect">
+                      <a:avLst/>
+                    </a:prstGeom>
+                    <a:noFill/>
+                    <a:ln>
+                      <a:noFill/>
+                    </a:ln>
+                  </pic:spPr>
+                </pic:pic>
+              </a:graphicData>
+            </a:graphic>
+          </wp:inline>
+        </w:drawing>
+      </w:r>
+    </w:p>
+    <w:p>
+      <w:pPr>
+        <w:spacing w:after="180"/>
+        <w:ind w:left="320" w:right="320"/>
+        <w:rPr>
+          <w:rFonts w:asciiTheme="majorHAnsi" w:eastAsia="Georgia" w:hAnsiTheme="majorHAnsi" w:cstheme="majorHAnsi"/>
+          <w:b/>
+          <w:sz w:val="24"/>
+          <w:szCs w:val="24"/>
+        </w:rPr>
+      </w:pPr>
+      <w:r>
+        <w:rPr>
+          <w:rFonts w:asciiTheme="majorHAnsi" w:eastAsia="Georgia" w:hAnsiTheme="majorHAnsi" w:cstheme="majorHAnsi"/>
+          <w:b/>
+          <w:sz w:val="24"/>
+          <w:szCs w:val="24"/>
+        </w:rPr>
+        <w:t>Статистика по дефектам.</w:t>
+      </w:r>
+    </w:p>
+    <w:p>
+      <w:pPr>
+        <w:spacing w:after="180"/>
+        <w:ind w:left="320" w:right="320"/>
+        <w:rPr>
+          <w:rFonts w:asciiTheme="majorHAnsi" w:eastAsia="Georgia" w:hAnsiTheme="majorHAnsi" w:cstheme="majorHAnsi"/>
+          <w:b/>
+          <w:sz w:val="24"/>
+          <w:szCs w:val="24"/>
+        </w:rPr>
+      </w:pPr>
+      <w:r>
+        <w:rPr>
+          <w:rFonts w:asciiTheme="majorHAnsi" w:eastAsia="Georgia" w:hAnsiTheme="majorHAnsi" w:cstheme="majorHAnsi"/>
+          <w:sz w:val="24"/>
+          <w:szCs w:val="24"/>
+        </w:rPr>
+        <w:t xml:space="preserve">Заведенные баг-репорты можно найти </w:t>
+      </w:r>
+      <w:r>
+        <w:rPr>
+          <w:rFonts w:asciiTheme="majorHAnsi" w:eastAsia="Georgia" w:hAnsiTheme="majorHAnsi" w:cstheme="majorHAnsi"/>
+          <w:sz w:val="24"/>
+          <w:szCs w:val="24"/>
+        </w:rPr>
+        <w:t>в прилагаемом файле</w:t>
+      </w:r>
+      <w:r>
+        <w:rPr>
+          <w:rFonts w:asciiTheme="majorHAnsi" w:eastAsia="Georgia" w:hAnsiTheme="majorHAnsi" w:cstheme="majorHAnsi"/>
+          <w:sz w:val="24"/>
+          <w:szCs w:val="24"/>
+        </w:rPr>
+        <w:t xml:space="preserve">: </w:t>
+      </w:r>
+      <w:r>
+        <w:rPr>
+          <w:rFonts w:asciiTheme="majorHAnsi" w:eastAsia="Georgia" w:hAnsiTheme="majorHAnsi" w:cstheme="majorHAnsi"/>
+          <w:b/>
+          <w:bCs/>
+          <w:color w:val="4472C4" w:themeColor="accent1"/>
+          <w:sz w:val="24"/>
+          <w:szCs w:val="24"/>
+        </w:rPr>
+        <w:t>Bug-report.xlsx</w:t>
+      </w:r>
+      <w:r>
+        <w:rPr>
+          <w:rFonts w:asciiTheme="majorHAnsi" w:eastAsia="Georgia" w:hAnsiTheme="majorHAnsi" w:cstheme="majorHAnsi"/>
+          <w:sz w:val="24"/>
+          <w:szCs w:val="24"/>
+        </w:rPr>
+        <w:t xml:space="preserve">. </w:t>
+      </w:r>
+    </w:p>
+    <w:p>
+      <w:pPr>
+        <w:spacing w:after="180"/>
+        <w:ind w:left="320" w:right="320"/>
+        <w:rPr>
+          <w:rFonts w:asciiTheme="majorHAnsi" w:eastAsia="Georgia" w:hAnsiTheme="majorHAnsi" w:cstheme="majorHAnsi"/>
+          <w:sz w:val="24"/>
+          <w:szCs w:val="24"/>
+        </w:rPr>
+      </w:pPr>
+      <w:r>
+        <w:rPr>
+          <w:rFonts w:asciiTheme="majorHAnsi" w:eastAsia="Georgia" w:hAnsiTheme="majorHAnsi" w:cstheme="majorHAnsi"/>
+          <w:sz w:val="24"/>
+          <w:szCs w:val="24"/>
+        </w:rPr>
         <w:t xml:space="preserve">Из </w:t>
       </w:r>
       <w:r>
         <w:rPr>
           <w:rFonts w:asciiTheme="majorHAnsi" w:eastAsia="Georgia" w:hAnsiTheme="majorHAnsi" w:cstheme="majorHAnsi"/>
-          <w:color w:val="FF0000"/>
-          <w:sz w:val="24"/>
-          <w:szCs w:val="24"/>
-        </w:rPr>
-        <w:t>{количество заведенных багов}</w:t>
-      </w:r>
-      <w:r>
-        <w:rPr>
-          <w:rFonts w:asciiTheme="majorHAnsi" w:eastAsia="Georgia" w:hAnsiTheme="majorHAnsi" w:cstheme="majorHAnsi"/>
-          <w:sz w:val="24"/>
-          <w:szCs w:val="24"/>
-        </w:rPr>
-        <w:t xml:space="preserve"> :</w:t>
-      </w:r>
+          <w:b/>
+          <w:bCs/>
+          <w:color w:val="000000" w:themeColor="text1"/>
+          <w:sz w:val="24"/>
+          <w:szCs w:val="24"/>
+        </w:rPr>
+        <w:t>8</w:t>
+      </w:r>
+      <w:r>
+        <w:rPr>
+          <w:rFonts w:asciiTheme="majorHAnsi" w:eastAsia="Georgia" w:hAnsiTheme="majorHAnsi" w:cstheme="majorHAnsi"/>
+          <w:color w:val="000000" w:themeColor="text1"/>
+          <w:sz w:val="24"/>
+          <w:szCs w:val="24"/>
+        </w:rPr>
+        <w:t xml:space="preserve"> заведенных </w:t>
+      </w:r>
+      <w:proofErr w:type="gramStart"/>
+      <w:r>
+        <w:rPr>
+          <w:rFonts w:asciiTheme="majorHAnsi" w:eastAsia="Georgia" w:hAnsiTheme="majorHAnsi" w:cstheme="majorHAnsi"/>
+          <w:color w:val="000000" w:themeColor="text1"/>
+          <w:sz w:val="24"/>
+          <w:szCs w:val="24"/>
+        </w:rPr>
+        <w:t xml:space="preserve">багов </w:t>
+      </w:r>
+      <w:r>
+        <w:rPr>
+          <w:rFonts w:asciiTheme="majorHAnsi" w:eastAsia="Georgia" w:hAnsiTheme="majorHAnsi" w:cstheme="majorHAnsi"/>
+          <w:sz w:val="24"/>
+          <w:szCs w:val="24"/>
+        </w:rPr>
+        <w:t>:</w:t>
+      </w:r>
+      <w:proofErr w:type="gramEnd"/>
     </w:p>
     <w:p>
       <w:pPr>
@@ -1169,11 +1320,13 @@
       <w:r>
         <w:rPr>
           <w:rFonts w:asciiTheme="majorHAnsi" w:eastAsia="Georgia" w:hAnsiTheme="majorHAnsi" w:cstheme="majorHAnsi"/>
-          <w:color w:val="FF0000"/>
-          <w:sz w:val="24"/>
-          <w:szCs w:val="24"/>
-        </w:rPr>
-        <w:t>{указать количество багов}</w:t>
+          <w:b/>
+          <w:bCs/>
+          <w:color w:val="000000" w:themeColor="text1"/>
+          <w:sz w:val="24"/>
+          <w:szCs w:val="24"/>
+        </w:rPr>
+        <w:t>3</w:t>
       </w:r>
       <w:r>
         <w:rPr>
@@ -1186,19 +1339,13 @@
       <w:r>
         <w:rPr>
           <w:rFonts w:asciiTheme="majorHAnsi" w:eastAsia="Georgia" w:hAnsiTheme="majorHAnsi" w:cstheme="majorHAnsi"/>
-          <w:color w:val="FF0000"/>
-          <w:sz w:val="24"/>
-          <w:szCs w:val="24"/>
-        </w:rPr>
-        <w:t>{указать статус}</w:t>
-      </w:r>
-      <w:r>
-        <w:rPr>
-          <w:rFonts w:asciiTheme="majorHAnsi" w:eastAsia="Georgia" w:hAnsiTheme="majorHAnsi" w:cstheme="majorHAnsi"/>
-          <w:sz w:val="24"/>
-          <w:szCs w:val="24"/>
-        </w:rPr>
-        <w:t>.</w:t>
+          <w:b/>
+          <w:bCs/>
+          <w:color w:val="000000" w:themeColor="text1"/>
+          <w:sz w:val="24"/>
+          <w:szCs w:val="24"/>
+        </w:rPr>
+        <w:t>незначительный</w:t>
       </w:r>
     </w:p>
     <w:p>
@@ -1217,12 +1364,13 @@
       <w:r>
         <w:rPr>
           <w:rFonts w:asciiTheme="majorHAnsi" w:eastAsia="Georgia" w:hAnsiTheme="majorHAnsi" w:cstheme="majorHAnsi"/>
-          <w:color w:val="FF0000"/>
-          <w:sz w:val="24"/>
-          <w:szCs w:val="24"/>
-        </w:rPr>
-        <w:lastRenderedPageBreak/>
-        <w:t>{указать количество багов}</w:t>
+          <w:b/>
+          <w:bCs/>
+          <w:color w:val="000000" w:themeColor="text1"/>
+          <w:sz w:val="24"/>
+          <w:szCs w:val="24"/>
+        </w:rPr>
+        <w:t>5</w:t>
       </w:r>
       <w:r>
         <w:rPr>
@@ -1235,91 +1383,23 @@
       <w:r>
         <w:rPr>
           <w:rFonts w:asciiTheme="majorHAnsi" w:eastAsia="Georgia" w:hAnsiTheme="majorHAnsi" w:cstheme="majorHAnsi"/>
-          <w:color w:val="FF0000"/>
-          <w:sz w:val="24"/>
-          <w:szCs w:val="24"/>
-        </w:rPr>
-        <w:t>{указать статус}</w:t>
-      </w:r>
-      <w:r>
-        <w:rPr>
-          <w:rFonts w:asciiTheme="majorHAnsi" w:eastAsia="Georgia" w:hAnsiTheme="majorHAnsi" w:cstheme="majorHAnsi"/>
-          <w:sz w:val="24"/>
-          <w:szCs w:val="24"/>
-        </w:rPr>
-        <w:t>.</w:t>
-      </w:r>
-    </w:p>
-    <w:p>
-      <w:pPr>
-        <w:numPr>
-          <w:ilvl w:val="0"/>
-          <w:numId w:val="1"/>
-        </w:numPr>
-        <w:ind w:right="320"/>
-        <w:rPr>
-          <w:rFonts w:asciiTheme="majorHAnsi" w:eastAsia="Georgia" w:hAnsiTheme="majorHAnsi" w:cstheme="majorHAnsi"/>
-          <w:sz w:val="24"/>
-          <w:szCs w:val="24"/>
-        </w:rPr>
-      </w:pPr>
-      <w:r>
-        <w:rPr>
-          <w:rFonts w:asciiTheme="majorHAnsi" w:eastAsia="Georgia" w:hAnsiTheme="majorHAnsi" w:cstheme="majorHAnsi"/>
-          <w:color w:val="FF0000"/>
-          <w:sz w:val="24"/>
-          <w:szCs w:val="24"/>
-        </w:rPr>
-        <w:t>{указать количество багов}</w:t>
-      </w:r>
-      <w:r>
-        <w:rPr>
-          <w:rFonts w:asciiTheme="majorHAnsi" w:eastAsia="Georgia" w:hAnsiTheme="majorHAnsi" w:cstheme="majorHAnsi"/>
-          <w:sz w:val="24"/>
-          <w:szCs w:val="24"/>
-        </w:rPr>
-        <w:t xml:space="preserve"> – имеют статус </w:t>
-      </w:r>
-      <w:r>
-        <w:rPr>
-          <w:rFonts w:asciiTheme="majorHAnsi" w:eastAsia="Georgia" w:hAnsiTheme="majorHAnsi" w:cstheme="majorHAnsi"/>
-          <w:color w:val="FF0000"/>
-          <w:sz w:val="24"/>
-          <w:szCs w:val="24"/>
-        </w:rPr>
-        <w:t>{указать статус}</w:t>
-      </w:r>
-      <w:r>
-        <w:rPr>
-          <w:rFonts w:asciiTheme="majorHAnsi" w:eastAsia="Georgia" w:hAnsiTheme="majorHAnsi" w:cstheme="majorHAnsi"/>
-          <w:sz w:val="24"/>
-          <w:szCs w:val="24"/>
-        </w:rPr>
-        <w:t>.</w:t>
-      </w:r>
-    </w:p>
-    <w:p>
-      <w:pPr>
-        <w:numPr>
-          <w:ilvl w:val="0"/>
-          <w:numId w:val="1"/>
-        </w:numPr>
-        <w:spacing w:after="180"/>
-        <w:ind w:right="320"/>
-        <w:rPr>
-          <w:rFonts w:asciiTheme="majorHAnsi" w:eastAsia="Georgia" w:hAnsiTheme="majorHAnsi" w:cstheme="majorHAnsi"/>
-          <w:sz w:val="24"/>
-          <w:szCs w:val="24"/>
-        </w:rPr>
-      </w:pPr>
-      <w:r>
-        <w:rPr>
-          <w:rFonts w:asciiTheme="majorHAnsi" w:eastAsia="Georgia" w:hAnsiTheme="majorHAnsi" w:cstheme="majorHAnsi"/>
-          <w:sz w:val="24"/>
-          <w:szCs w:val="24"/>
-        </w:rPr>
-        <w:t>…</w:t>
-      </w:r>
+          <w:b/>
+          <w:bCs/>
+          <w:sz w:val="24"/>
+          <w:szCs w:val="24"/>
+        </w:rPr>
+        <w:t>серьёзный</w:t>
+      </w:r>
+    </w:p>
+    <w:p>
+      <w:pPr>
+        <w:ind w:left="360" w:right="320"/>
+        <w:rPr>
+          <w:rFonts w:asciiTheme="majorHAnsi" w:eastAsia="Georgia" w:hAnsiTheme="majorHAnsi" w:cstheme="majorHAnsi"/>
+          <w:sz w:val="24"/>
+          <w:szCs w:val="24"/>
+        </w:rPr>
+      </w:pPr>
     </w:p>
     <w:p>
       <w:pPr>
@@ -1365,24 +1445,7 @@
           <w:sz w:val="24"/>
           <w:szCs w:val="24"/>
         </w:rPr>
-        <w:t xml:space="preserve">Исходя из </w:t>
-      </w:r>
-      <w:r>
-        <w:rPr>
-          <w:rFonts w:asciiTheme="majorHAnsi" w:eastAsia="Georgia" w:hAnsiTheme="majorHAnsi" w:cstheme="majorHAnsi"/>
-          <w:color w:val="FF0000"/>
-          <w:sz w:val="24"/>
-          <w:szCs w:val="24"/>
-        </w:rPr>
-        <w:t>{написать вывод по тестированию функционала, обосновать почему можно релизить функционал или же наоборот нельзя}</w:t>
-      </w:r>
-      <w:r>
-        <w:rPr>
-          <w:rFonts w:asciiTheme="majorHAnsi" w:eastAsia="Georgia" w:hAnsiTheme="majorHAnsi" w:cstheme="majorHAnsi"/>
-          <w:sz w:val="24"/>
-          <w:szCs w:val="24"/>
-        </w:rPr>
-        <w:t>.</w:t>
+        <w:t xml:space="preserve">Исходя из результатов тестирования данного функционала, могу сделать вывод, что он не готов к релизу, по причине наличия значительного количества багов, имеющих статус серьёзный. </w:t>
       </w:r>
     </w:p>
     <w:p/>
@@ -1540,15 +1603,6 @@
   </w:abstractNum>
   <w:num w:numId="1" w16cid:durableId="1893612169">
     <w:abstractNumId w:val="0"/>
-    <w:lvlOverride w:ilvl="0"/>
-    <w:lvlOverride w:ilvl="1"/>
-    <w:lvlOverride w:ilvl="2"/>
-    <w:lvlOverride w:ilvl="3"/>
-    <w:lvlOverride w:ilvl="4"/>
-    <w:lvlOverride w:ilvl="5"/>
-    <w:lvlOverride w:ilvl="6"/>
-    <w:lvlOverride w:ilvl="7"/>
-    <w:lvlOverride w:ilvl="8"/>
   </w:num>
 </w:numbering>
 </file>

</xml_diff>